<commit_message>
got results from function writing. Saving neural nets doesn't work for some reason
</commit_message>
<xml_diff>
--- a/classifierResults.docx
+++ b/classifierResults.docx
@@ -150,13 +150,7 @@
     </w:p>
     <w:p>
       <w:r>
-        <w:t>~500</w:t>
-      </w:r>
-      <w:r>
-        <w:t xml:space="preserve"> features,</w:t>
-      </w:r>
-      <w:r>
-        <w:t xml:space="preserve"> did feature selection</w:t>
+        <w:t>~500 features, did feature selection</w:t>
       </w:r>
       <w:r>
         <w:t>,</w:t>
@@ -207,23 +201,9 @@
         </w:drawing>
       </w:r>
     </w:p>
-    <w:p/>
-    <w:p>
-      <w:pPr>
-        <w:rPr>
-          <w:b/>
-        </w:rPr>
-      </w:pPr>
-      <w:r>
-        <w:rPr>
-          <w:b/>
-        </w:rPr>
-        <w:t>Random Forest Classifier After Cross Validation</w:t>
-      </w:r>
-    </w:p>
-    <w:p>
-      <w:r>
-        <w:t>518 features, including bag of words w/ stop words (variables and functions) removed:</w:t>
+    <w:p>
+      <w:r>
+        <w:t>139 features, including bag of words (features only) w/ stop words (variables) removed:</w:t>
       </w:r>
     </w:p>
     <w:p>
@@ -232,10 +212,10 @@
           <w:noProof/>
         </w:rPr>
         <w:drawing>
-          <wp:inline distT="0" distB="0" distL="0" distR="0" wp14:anchorId="358D1C50" wp14:editId="12C85729">
-            <wp:extent cx="3343275" cy="847725"/>
-            <wp:effectExtent l="0" t="0" r="9525" b="9525"/>
-            <wp:docPr id="3" name="Picture 3"/>
+          <wp:inline distT="0" distB="0" distL="0" distR="0" wp14:anchorId="23936C4E" wp14:editId="2D386D42">
+            <wp:extent cx="3857625" cy="1009650"/>
+            <wp:effectExtent l="0" t="0" r="9525" b="0"/>
+            <wp:docPr id="12" name="Picture 12"/>
             <wp:cNvGraphicFramePr>
               <a:graphicFrameLocks xmlns:a="http://schemas.openxmlformats.org/drawingml/2006/main" noChangeAspect="1"/>
             </wp:cNvGraphicFramePr>
@@ -255,7 +235,7 @@
                   <pic:spPr>
                     <a:xfrm>
                       <a:off x="0" y="0"/>
-                      <a:ext cx="3343275" cy="847725"/>
+                      <a:ext cx="3857625" cy="1009650"/>
                     </a:xfrm>
                     <a:prstGeom prst="rect">
                       <a:avLst/>
@@ -268,9 +248,23 @@
         </w:drawing>
       </w:r>
     </w:p>
-    <w:p>
-      <w:r>
-        <w:t>~500 features, did feature selection, including bag of words w/ stop words (variables and functions) removed:</w:t>
+    <w:p/>
+    <w:p>
+      <w:pPr>
+        <w:rPr>
+          <w:b/>
+        </w:rPr>
+      </w:pPr>
+      <w:r>
+        <w:rPr>
+          <w:b/>
+        </w:rPr>
+        <w:t>Random Forest Classifier After Cross Validation</w:t>
+      </w:r>
+    </w:p>
+    <w:p>
+      <w:r>
+        <w:t>518 features, including bag of words w/ stop words (variables and functions) removed:</w:t>
       </w:r>
     </w:p>
     <w:p>
@@ -280,10 +274,10 @@
         </w:rPr>
         <w:lastRenderedPageBreak/>
         <w:drawing>
-          <wp:inline distT="0" distB="0" distL="0" distR="0" wp14:anchorId="618658A7" wp14:editId="0175FAD1">
-            <wp:extent cx="3162300" cy="816077"/>
-            <wp:effectExtent l="0" t="0" r="0" b="3175"/>
-            <wp:docPr id="8" name="Picture 8"/>
+          <wp:inline distT="0" distB="0" distL="0" distR="0" wp14:anchorId="358D1C50" wp14:editId="12C85729">
+            <wp:extent cx="3343275" cy="847725"/>
+            <wp:effectExtent l="0" t="0" r="9525" b="9525"/>
+            <wp:docPr id="3" name="Picture 3"/>
             <wp:cNvGraphicFramePr>
               <a:graphicFrameLocks xmlns:a="http://schemas.openxmlformats.org/drawingml/2006/main" noChangeAspect="1"/>
             </wp:cNvGraphicFramePr>
@@ -303,7 +297,7 @@
                   <pic:spPr>
                     <a:xfrm>
                       <a:off x="0" y="0"/>
-                      <a:ext cx="3209209" cy="828183"/>
+                      <a:ext cx="3343275" cy="847725"/>
                     </a:xfrm>
                     <a:prstGeom prst="rect">
                       <a:avLst/>
@@ -316,23 +310,9 @@
         </w:drawing>
       </w:r>
     </w:p>
-    <w:p/>
-    <w:p>
-      <w:pPr>
-        <w:rPr>
-          <w:b/>
-        </w:rPr>
-      </w:pPr>
-      <w:r>
-        <w:rPr>
-          <w:b/>
-        </w:rPr>
-        <w:t>Logistic Regression Classifier After Cross Validation</w:t>
-      </w:r>
-    </w:p>
-    <w:p>
-      <w:r>
-        <w:t>518 features, including bag of words w/ stop words (variables and functions) removed:</w:t>
+    <w:p>
+      <w:r>
+        <w:t>~500 features, did feature selection, including bag of words w/ stop words (variables and functions) removed:</w:t>
       </w:r>
     </w:p>
     <w:p>
@@ -341,10 +321,10 @@
           <w:noProof/>
         </w:rPr>
         <w:drawing>
-          <wp:inline distT="0" distB="0" distL="0" distR="0" wp14:anchorId="76EFBE4C" wp14:editId="3686B383">
-            <wp:extent cx="3390900" cy="933450"/>
-            <wp:effectExtent l="0" t="0" r="0" b="0"/>
-            <wp:docPr id="4" name="Picture 4"/>
+          <wp:inline distT="0" distB="0" distL="0" distR="0" wp14:anchorId="618658A7" wp14:editId="0175FAD1">
+            <wp:extent cx="3162300" cy="816077"/>
+            <wp:effectExtent l="0" t="0" r="0" b="3175"/>
+            <wp:docPr id="8" name="Picture 8"/>
             <wp:cNvGraphicFramePr>
               <a:graphicFrameLocks xmlns:a="http://schemas.openxmlformats.org/drawingml/2006/main" noChangeAspect="1"/>
             </wp:cNvGraphicFramePr>
@@ -364,7 +344,7 @@
                   <pic:spPr>
                     <a:xfrm>
                       <a:off x="0" y="0"/>
-                      <a:ext cx="3390900" cy="933450"/>
+                      <a:ext cx="3209209" cy="828183"/>
                     </a:xfrm>
                     <a:prstGeom prst="rect">
                       <a:avLst/>
@@ -379,7 +359,10 @@
     </w:p>
     <w:p>
       <w:r>
-        <w:t>~500 features, did feature selection, including bag of words w/ stop words (variables and functions) removed:</w:t>
+        <w:t xml:space="preserve">139 features, including bag of words (features only) w/ </w:t>
+      </w:r>
+      <w:r>
+        <w:t>stop words (variables) removed:</w:t>
       </w:r>
     </w:p>
     <w:p>
@@ -388,10 +371,10 @@
           <w:noProof/>
         </w:rPr>
         <w:drawing>
-          <wp:inline distT="0" distB="0" distL="0" distR="0" wp14:anchorId="69334723" wp14:editId="053C1323">
-            <wp:extent cx="3406140" cy="934564"/>
-            <wp:effectExtent l="0" t="0" r="3810" b="0"/>
-            <wp:docPr id="9" name="Picture 9"/>
+          <wp:inline distT="0" distB="0" distL="0" distR="0" wp14:anchorId="03610D19" wp14:editId="75199B5B">
+            <wp:extent cx="3990975" cy="1009650"/>
+            <wp:effectExtent l="0" t="0" r="9525" b="0"/>
+            <wp:docPr id="13" name="Picture 13"/>
             <wp:cNvGraphicFramePr>
               <a:graphicFrameLocks xmlns:a="http://schemas.openxmlformats.org/drawingml/2006/main" noChangeAspect="1"/>
             </wp:cNvGraphicFramePr>
@@ -411,7 +394,7 @@
                   <pic:spPr>
                     <a:xfrm>
                       <a:off x="0" y="0"/>
-                      <a:ext cx="3441828" cy="944356"/>
+                      <a:ext cx="3990975" cy="1009650"/>
                     </a:xfrm>
                     <a:prstGeom prst="rect">
                       <a:avLst/>
@@ -435,7 +418,7 @@
         <w:rPr>
           <w:b/>
         </w:rPr>
-        <w:t>MLP Classifier After Cross Validation</w:t>
+        <w:t>Logistic Regression Classifier After Cross Validation</w:t>
       </w:r>
     </w:p>
     <w:p>
@@ -449,10 +432,10 @@
           <w:noProof/>
         </w:rPr>
         <w:drawing>
-          <wp:inline distT="0" distB="0" distL="0" distR="0" wp14:anchorId="3498678C" wp14:editId="0DA364D6">
-            <wp:extent cx="3362325" cy="866775"/>
-            <wp:effectExtent l="0" t="0" r="9525" b="9525"/>
-            <wp:docPr id="5" name="Picture 5"/>
+          <wp:inline distT="0" distB="0" distL="0" distR="0" wp14:anchorId="76EFBE4C" wp14:editId="3686B383">
+            <wp:extent cx="3390900" cy="933450"/>
+            <wp:effectExtent l="0" t="0" r="0" b="0"/>
+            <wp:docPr id="4" name="Picture 4"/>
             <wp:cNvGraphicFramePr>
               <a:graphicFrameLocks xmlns:a="http://schemas.openxmlformats.org/drawingml/2006/main" noChangeAspect="1"/>
             </wp:cNvGraphicFramePr>
@@ -472,7 +455,7 @@
                   <pic:spPr>
                     <a:xfrm>
                       <a:off x="0" y="0"/>
-                      <a:ext cx="3362325" cy="866775"/>
+                      <a:ext cx="3390900" cy="933450"/>
                     </a:xfrm>
                     <a:prstGeom prst="rect">
                       <a:avLst/>
@@ -496,10 +479,10 @@
           <w:noProof/>
         </w:rPr>
         <w:drawing>
-          <wp:inline distT="0" distB="0" distL="0" distR="0" wp14:anchorId="06F971ED" wp14:editId="56F5F28C">
-            <wp:extent cx="3398520" cy="869207"/>
-            <wp:effectExtent l="0" t="0" r="0" b="7620"/>
-            <wp:docPr id="10" name="Picture 10"/>
+          <wp:inline distT="0" distB="0" distL="0" distR="0" wp14:anchorId="69334723" wp14:editId="053C1323">
+            <wp:extent cx="3406140" cy="934564"/>
+            <wp:effectExtent l="0" t="0" r="3810" b="0"/>
+            <wp:docPr id="9" name="Picture 9"/>
             <wp:cNvGraphicFramePr>
               <a:graphicFrameLocks xmlns:a="http://schemas.openxmlformats.org/drawingml/2006/main" noChangeAspect="1"/>
             </wp:cNvGraphicFramePr>
@@ -519,7 +502,7 @@
                   <pic:spPr>
                     <a:xfrm>
                       <a:off x="0" y="0"/>
-                      <a:ext cx="3490635" cy="892766"/>
+                      <a:ext cx="3441828" cy="944356"/>
                     </a:xfrm>
                     <a:prstGeom prst="rect">
                       <a:avLst/>
@@ -532,36 +515,22 @@
         </w:drawing>
       </w:r>
     </w:p>
-    <w:p/>
-    <w:p>
-      <w:pPr>
-        <w:rPr>
-          <w:b/>
-        </w:rPr>
-      </w:pPr>
-      <w:r>
-        <w:rPr>
-          <w:b/>
-        </w:rPr>
-        <w:t>LSTM Classifier After Cross Validation</w:t>
-      </w:r>
-    </w:p>
-    <w:p>
-      <w:r>
+    <w:p>
+      <w:r>
+        <w:t>139 features, including bag of words (features only) w/ stop words (variables) removed:</w:t>
+      </w:r>
+    </w:p>
+    <w:p>
+      <w:r>
+        <w:rPr>
+          <w:noProof/>
+        </w:rPr>
         <w:lastRenderedPageBreak/>
-        <w:t>518 features, including bag of words w/ stop words (variables and functions) removed:</w:t>
-      </w:r>
-    </w:p>
-    <w:p>
-      <w:r>
-        <w:rPr>
-          <w:noProof/>
-        </w:rPr>
         <w:drawing>
-          <wp:inline distT="0" distB="0" distL="0" distR="0" wp14:anchorId="01CCDAF4" wp14:editId="2D162F0D">
-            <wp:extent cx="3343275" cy="933450"/>
+          <wp:inline distT="0" distB="0" distL="0" distR="0" wp14:anchorId="059ECC08" wp14:editId="34BD8F2C">
+            <wp:extent cx="3895725" cy="1009650"/>
             <wp:effectExtent l="0" t="0" r="9525" b="0"/>
-            <wp:docPr id="6" name="Picture 6"/>
+            <wp:docPr id="14" name="Picture 14"/>
             <wp:cNvGraphicFramePr>
               <a:graphicFrameLocks xmlns:a="http://schemas.openxmlformats.org/drawingml/2006/main" noChangeAspect="1"/>
             </wp:cNvGraphicFramePr>
@@ -581,7 +550,7 @@
                   <pic:spPr>
                     <a:xfrm>
                       <a:off x="0" y="0"/>
-                      <a:ext cx="3343275" cy="933450"/>
+                      <a:ext cx="3895725" cy="1009650"/>
                     </a:xfrm>
                     <a:prstGeom prst="rect">
                       <a:avLst/>
@@ -594,12 +563,24 @@
         </w:drawing>
       </w:r>
     </w:p>
-    <w:p>
-      <w:r>
-        <w:t>~500 features, did feature selection, including bag of words w/ stop words (variables and functions) removed:</w:t>
-      </w:r>
-      <w:bookmarkStart w:id="0" w:name="_GoBack"/>
-      <w:bookmarkEnd w:id="0"/>
+    <w:p/>
+    <w:p>
+      <w:pPr>
+        <w:rPr>
+          <w:b/>
+        </w:rPr>
+      </w:pPr>
+      <w:r>
+        <w:rPr>
+          <w:b/>
+        </w:rPr>
+        <w:t>MLP Classifier After Cross Validation</w:t>
+      </w:r>
+    </w:p>
+    <w:p>
+      <w:r>
+        <w:t>518 features, including bag of words w/ stop words (variables and functions) removed:</w:t>
+      </w:r>
     </w:p>
     <w:p>
       <w:r>
@@ -607,10 +588,10 @@
           <w:noProof/>
         </w:rPr>
         <w:drawing>
-          <wp:inline distT="0" distB="0" distL="0" distR="0" wp14:anchorId="7D387580" wp14:editId="2A05E50F">
-            <wp:extent cx="3352800" cy="884339"/>
-            <wp:effectExtent l="0" t="0" r="0" b="0"/>
-            <wp:docPr id="11" name="Picture 11"/>
+          <wp:inline distT="0" distB="0" distL="0" distR="0" wp14:anchorId="3498678C" wp14:editId="0DA364D6">
+            <wp:extent cx="3362325" cy="866775"/>
+            <wp:effectExtent l="0" t="0" r="9525" b="9525"/>
+            <wp:docPr id="5" name="Picture 5"/>
             <wp:cNvGraphicFramePr>
               <a:graphicFrameLocks xmlns:a="http://schemas.openxmlformats.org/drawingml/2006/main" noChangeAspect="1"/>
             </wp:cNvGraphicFramePr>
@@ -630,6 +611,209 @@
                   <pic:spPr>
                     <a:xfrm>
                       <a:off x="0" y="0"/>
+                      <a:ext cx="3362325" cy="866775"/>
+                    </a:xfrm>
+                    <a:prstGeom prst="rect">
+                      <a:avLst/>
+                    </a:prstGeom>
+                  </pic:spPr>
+                </pic:pic>
+              </a:graphicData>
+            </a:graphic>
+          </wp:inline>
+        </w:drawing>
+      </w:r>
+    </w:p>
+    <w:p>
+      <w:r>
+        <w:t>~500 features, did feature selection, including bag of words w/ stop words (variables and functions) removed:</w:t>
+      </w:r>
+    </w:p>
+    <w:p>
+      <w:r>
+        <w:rPr>
+          <w:noProof/>
+        </w:rPr>
+        <w:drawing>
+          <wp:inline distT="0" distB="0" distL="0" distR="0" wp14:anchorId="06F971ED" wp14:editId="56F5F28C">
+            <wp:extent cx="3398520" cy="869207"/>
+            <wp:effectExtent l="0" t="0" r="0" b="7620"/>
+            <wp:docPr id="10" name="Picture 10"/>
+            <wp:cNvGraphicFramePr>
+              <a:graphicFrameLocks xmlns:a="http://schemas.openxmlformats.org/drawingml/2006/main" noChangeAspect="1"/>
+            </wp:cNvGraphicFramePr>
+            <a:graphic xmlns:a="http://schemas.openxmlformats.org/drawingml/2006/main">
+              <a:graphicData uri="http://schemas.openxmlformats.org/drawingml/2006/picture">
+                <pic:pic xmlns:pic="http://schemas.openxmlformats.org/drawingml/2006/picture">
+                  <pic:nvPicPr>
+                    <pic:cNvPr id="1" name=""/>
+                    <pic:cNvPicPr/>
+                  </pic:nvPicPr>
+                  <pic:blipFill>
+                    <a:blip r:embed="rId15"/>
+                    <a:stretch>
+                      <a:fillRect/>
+                    </a:stretch>
+                  </pic:blipFill>
+                  <pic:spPr>
+                    <a:xfrm>
+                      <a:off x="0" y="0"/>
+                      <a:ext cx="3490635" cy="892766"/>
+                    </a:xfrm>
+                    <a:prstGeom prst="rect">
+                      <a:avLst/>
+                    </a:prstGeom>
+                  </pic:spPr>
+                </pic:pic>
+              </a:graphicData>
+            </a:graphic>
+          </wp:inline>
+        </w:drawing>
+      </w:r>
+    </w:p>
+    <w:p>
+      <w:r>
+        <w:t>139 features, including bag of words (features only) w/ stop words (variables) removed:</w:t>
+      </w:r>
+    </w:p>
+    <w:p>
+      <w:r>
+        <w:rPr>
+          <w:noProof/>
+        </w:rPr>
+        <w:drawing>
+          <wp:inline distT="0" distB="0" distL="0" distR="0" wp14:anchorId="15AC11D8" wp14:editId="2952D85C">
+            <wp:extent cx="3848100" cy="981075"/>
+            <wp:effectExtent l="0" t="0" r="0" b="9525"/>
+            <wp:docPr id="15" name="Picture 15"/>
+            <wp:cNvGraphicFramePr>
+              <a:graphicFrameLocks xmlns:a="http://schemas.openxmlformats.org/drawingml/2006/main" noChangeAspect="1"/>
+            </wp:cNvGraphicFramePr>
+            <a:graphic xmlns:a="http://schemas.openxmlformats.org/drawingml/2006/main">
+              <a:graphicData uri="http://schemas.openxmlformats.org/drawingml/2006/picture">
+                <pic:pic xmlns:pic="http://schemas.openxmlformats.org/drawingml/2006/picture">
+                  <pic:nvPicPr>
+                    <pic:cNvPr id="1" name=""/>
+                    <pic:cNvPicPr/>
+                  </pic:nvPicPr>
+                  <pic:blipFill>
+                    <a:blip r:embed="rId16"/>
+                    <a:stretch>
+                      <a:fillRect/>
+                    </a:stretch>
+                  </pic:blipFill>
+                  <pic:spPr>
+                    <a:xfrm>
+                      <a:off x="0" y="0"/>
+                      <a:ext cx="3848100" cy="981075"/>
+                    </a:xfrm>
+                    <a:prstGeom prst="rect">
+                      <a:avLst/>
+                    </a:prstGeom>
+                  </pic:spPr>
+                </pic:pic>
+              </a:graphicData>
+            </a:graphic>
+          </wp:inline>
+        </w:drawing>
+      </w:r>
+    </w:p>
+    <w:p/>
+    <w:p>
+      <w:pPr>
+        <w:rPr>
+          <w:b/>
+        </w:rPr>
+      </w:pPr>
+      <w:r>
+        <w:rPr>
+          <w:b/>
+        </w:rPr>
+        <w:t>LSTM Classifier After Cross Validation</w:t>
+      </w:r>
+    </w:p>
+    <w:p>
+      <w:r>
+        <w:t>518 features, including bag of words w/ stop words (variables and functions) removed:</w:t>
+      </w:r>
+    </w:p>
+    <w:p>
+      <w:r>
+        <w:rPr>
+          <w:noProof/>
+        </w:rPr>
+        <w:drawing>
+          <wp:inline distT="0" distB="0" distL="0" distR="0" wp14:anchorId="01CCDAF4" wp14:editId="2D162F0D">
+            <wp:extent cx="3343275" cy="933450"/>
+            <wp:effectExtent l="0" t="0" r="9525" b="0"/>
+            <wp:docPr id="6" name="Picture 6"/>
+            <wp:cNvGraphicFramePr>
+              <a:graphicFrameLocks xmlns:a="http://schemas.openxmlformats.org/drawingml/2006/main" noChangeAspect="1"/>
+            </wp:cNvGraphicFramePr>
+            <a:graphic xmlns:a="http://schemas.openxmlformats.org/drawingml/2006/main">
+              <a:graphicData uri="http://schemas.openxmlformats.org/drawingml/2006/picture">
+                <pic:pic xmlns:pic="http://schemas.openxmlformats.org/drawingml/2006/picture">
+                  <pic:nvPicPr>
+                    <pic:cNvPr id="1" name=""/>
+                    <pic:cNvPicPr/>
+                  </pic:nvPicPr>
+                  <pic:blipFill>
+                    <a:blip r:embed="rId17"/>
+                    <a:stretch>
+                      <a:fillRect/>
+                    </a:stretch>
+                  </pic:blipFill>
+                  <pic:spPr>
+                    <a:xfrm>
+                      <a:off x="0" y="0"/>
+                      <a:ext cx="3343275" cy="933450"/>
+                    </a:xfrm>
+                    <a:prstGeom prst="rect">
+                      <a:avLst/>
+                    </a:prstGeom>
+                  </pic:spPr>
+                </pic:pic>
+              </a:graphicData>
+            </a:graphic>
+          </wp:inline>
+        </w:drawing>
+      </w:r>
+    </w:p>
+    <w:p>
+      <w:r>
+        <w:t>~500 features, did feature selection, including bag of words w/ stop words (variables and functions) removed:</w:t>
+      </w:r>
+    </w:p>
+    <w:p>
+      <w:r>
+        <w:rPr>
+          <w:noProof/>
+        </w:rPr>
+        <w:lastRenderedPageBreak/>
+        <w:drawing>
+          <wp:inline distT="0" distB="0" distL="0" distR="0" wp14:anchorId="7D387580" wp14:editId="2A05E50F">
+            <wp:extent cx="3352800" cy="884339"/>
+            <wp:effectExtent l="0" t="0" r="0" b="0"/>
+            <wp:docPr id="11" name="Picture 11"/>
+            <wp:cNvGraphicFramePr>
+              <a:graphicFrameLocks xmlns:a="http://schemas.openxmlformats.org/drawingml/2006/main" noChangeAspect="1"/>
+            </wp:cNvGraphicFramePr>
+            <a:graphic xmlns:a="http://schemas.openxmlformats.org/drawingml/2006/main">
+              <a:graphicData uri="http://schemas.openxmlformats.org/drawingml/2006/picture">
+                <pic:pic xmlns:pic="http://schemas.openxmlformats.org/drawingml/2006/picture">
+                  <pic:nvPicPr>
+                    <pic:cNvPr id="1" name=""/>
+                    <pic:cNvPicPr/>
+                  </pic:nvPicPr>
+                  <pic:blipFill>
+                    <a:blip r:embed="rId18"/>
+                    <a:stretch>
+                      <a:fillRect/>
+                    </a:stretch>
+                  </pic:blipFill>
+                  <pic:spPr>
+                    <a:xfrm>
+                      <a:off x="0" y="0"/>
                       <a:ext cx="3424016" cy="903123"/>
                     </a:xfrm>
                     <a:prstGeom prst="rect">
@@ -642,6 +826,55 @@
           </wp:inline>
         </w:drawing>
       </w:r>
+    </w:p>
+    <w:p>
+      <w:r>
+        <w:t>139 features, including bag of words (features only) w/ stop words (variables) removed:</w:t>
+      </w:r>
+    </w:p>
+    <w:p>
+      <w:r>
+        <w:rPr>
+          <w:noProof/>
+        </w:rPr>
+        <w:drawing>
+          <wp:inline distT="0" distB="0" distL="0" distR="0" wp14:anchorId="07976DB3" wp14:editId="7D424AC5">
+            <wp:extent cx="3895725" cy="1038225"/>
+            <wp:effectExtent l="0" t="0" r="9525" b="9525"/>
+            <wp:docPr id="16" name="Picture 16"/>
+            <wp:cNvGraphicFramePr>
+              <a:graphicFrameLocks xmlns:a="http://schemas.openxmlformats.org/drawingml/2006/main" noChangeAspect="1"/>
+            </wp:cNvGraphicFramePr>
+            <a:graphic xmlns:a="http://schemas.openxmlformats.org/drawingml/2006/main">
+              <a:graphicData uri="http://schemas.openxmlformats.org/drawingml/2006/picture">
+                <pic:pic xmlns:pic="http://schemas.openxmlformats.org/drawingml/2006/picture">
+                  <pic:nvPicPr>
+                    <pic:cNvPr id="1" name=""/>
+                    <pic:cNvPicPr/>
+                  </pic:nvPicPr>
+                  <pic:blipFill>
+                    <a:blip r:embed="rId19"/>
+                    <a:stretch>
+                      <a:fillRect/>
+                    </a:stretch>
+                  </pic:blipFill>
+                  <pic:spPr>
+                    <a:xfrm>
+                      <a:off x="0" y="0"/>
+                      <a:ext cx="3895725" cy="1038225"/>
+                    </a:xfrm>
+                    <a:prstGeom prst="rect">
+                      <a:avLst/>
+                    </a:prstGeom>
+                  </pic:spPr>
+                </pic:pic>
+              </a:graphicData>
+            </a:graphic>
+          </wp:inline>
+        </w:drawing>
+      </w:r>
+      <w:bookmarkStart w:id="0" w:name="_GoBack"/>
+      <w:bookmarkEnd w:id="0"/>
     </w:p>
     <w:sectPr>
       <w:pgSz w:w="12240" w:h="15840"/>

</xml_diff>

<commit_message>
switched back to full bag of words. Testing performance w/ comment filtering
</commit_message>
<xml_diff>
--- a/classifierResults.docx
+++ b/classifierResults.docx
@@ -203,6 +203,65 @@
     </w:p>
     <w:p>
       <w:r>
+        <w:t>~500 features, did feature selection, including bag of words w/ sto</w:t>
+      </w:r>
+      <w:r>
+        <w:t>p words (variables</w:t>
+      </w:r>
+      <w:r>
+        <w:t>) removed</w:t>
+      </w:r>
+      <w:r>
+        <w:t>. Filtered comments</w:t>
+      </w:r>
+      <w:r>
+        <w:t>:</w:t>
+      </w:r>
+    </w:p>
+    <w:p>
+      <w:r>
+        <w:rPr>
+          <w:noProof/>
+        </w:rPr>
+        <w:drawing>
+          <wp:inline distT="0" distB="0" distL="0" distR="0" wp14:anchorId="1A484C57" wp14:editId="7BF87091">
+            <wp:extent cx="3886200" cy="1047750"/>
+            <wp:effectExtent l="0" t="0" r="0" b="0"/>
+            <wp:docPr id="19" name="Picture 19"/>
+            <wp:cNvGraphicFramePr>
+              <a:graphicFrameLocks xmlns:a="http://schemas.openxmlformats.org/drawingml/2006/main" noChangeAspect="1"/>
+            </wp:cNvGraphicFramePr>
+            <a:graphic xmlns:a="http://schemas.openxmlformats.org/drawingml/2006/main">
+              <a:graphicData uri="http://schemas.openxmlformats.org/drawingml/2006/picture">
+                <pic:pic xmlns:pic="http://schemas.openxmlformats.org/drawingml/2006/picture">
+                  <pic:nvPicPr>
+                    <pic:cNvPr id="1" name=""/>
+                    <pic:cNvPicPr/>
+                  </pic:nvPicPr>
+                  <pic:blipFill>
+                    <a:blip r:embed="rId7"/>
+                    <a:stretch>
+                      <a:fillRect/>
+                    </a:stretch>
+                  </pic:blipFill>
+                  <pic:spPr>
+                    <a:xfrm>
+                      <a:off x="0" y="0"/>
+                      <a:ext cx="3886200" cy="1047750"/>
+                    </a:xfrm>
+                    <a:prstGeom prst="rect">
+                      <a:avLst/>
+                    </a:prstGeom>
+                  </pic:spPr>
+                </pic:pic>
+              </a:graphicData>
+            </a:graphic>
+          </wp:inline>
+        </w:drawing>
+      </w:r>
+    </w:p>
+    <w:p>
+      <w:r>
         <w:t>139 features, including bag of words (features only) w/ stop words (variables) removed:</w:t>
       </w:r>
     </w:p>
@@ -211,6 +270,7 @@
         <w:rPr>
           <w:noProof/>
         </w:rPr>
+        <w:lastRenderedPageBreak/>
         <w:drawing>
           <wp:inline distT="0" distB="0" distL="0" distR="0" wp14:anchorId="23936C4E" wp14:editId="2D386D42">
             <wp:extent cx="3857625" cy="1009650"/>
@@ -227,7 +287,7 @@
                     <pic:cNvPicPr/>
                   </pic:nvPicPr>
                   <pic:blipFill>
-                    <a:blip r:embed="rId7"/>
+                    <a:blip r:embed="rId8"/>
                     <a:stretch>
                       <a:fillRect/>
                     </a:stretch>
@@ -272,7 +332,6 @@
         <w:rPr>
           <w:noProof/>
         </w:rPr>
-        <w:lastRenderedPageBreak/>
         <w:drawing>
           <wp:inline distT="0" distB="0" distL="0" distR="0" wp14:anchorId="358D1C50" wp14:editId="12C85729">
             <wp:extent cx="3343275" cy="847725"/>
@@ -289,7 +348,7 @@
                     <pic:cNvPicPr/>
                   </pic:nvPicPr>
                   <pic:blipFill>
-                    <a:blip r:embed="rId8"/>
+                    <a:blip r:embed="rId9"/>
                     <a:stretch>
                       <a:fillRect/>
                     </a:stretch>
@@ -336,7 +395,7 @@
                     <pic:cNvPicPr/>
                   </pic:nvPicPr>
                   <pic:blipFill>
-                    <a:blip r:embed="rId9"/>
+                    <a:blip r:embed="rId10"/>
                     <a:stretch>
                       <a:fillRect/>
                     </a:stretch>
@@ -345,6 +404,53 @@
                     <a:xfrm>
                       <a:off x="0" y="0"/>
                       <a:ext cx="3209209" cy="828183"/>
+                    </a:xfrm>
+                    <a:prstGeom prst="rect">
+                      <a:avLst/>
+                    </a:prstGeom>
+                  </pic:spPr>
+                </pic:pic>
+              </a:graphicData>
+            </a:graphic>
+          </wp:inline>
+        </w:drawing>
+      </w:r>
+    </w:p>
+    <w:p>
+      <w:r>
+        <w:t>~500 features, did feature selection, including bag of words w/ stop words (variables) removed. Filtered comments:</w:t>
+      </w:r>
+    </w:p>
+    <w:p>
+      <w:r>
+        <w:rPr>
+          <w:noProof/>
+        </w:rPr>
+        <w:drawing>
+          <wp:inline distT="0" distB="0" distL="0" distR="0" wp14:anchorId="7876F17D" wp14:editId="6010DCF4">
+            <wp:extent cx="3981450" cy="1047750"/>
+            <wp:effectExtent l="0" t="0" r="0" b="0"/>
+            <wp:docPr id="17" name="Picture 17"/>
+            <wp:cNvGraphicFramePr>
+              <a:graphicFrameLocks xmlns:a="http://schemas.openxmlformats.org/drawingml/2006/main" noChangeAspect="1"/>
+            </wp:cNvGraphicFramePr>
+            <a:graphic xmlns:a="http://schemas.openxmlformats.org/drawingml/2006/main">
+              <a:graphicData uri="http://schemas.openxmlformats.org/drawingml/2006/picture">
+                <pic:pic xmlns:pic="http://schemas.openxmlformats.org/drawingml/2006/picture">
+                  <pic:nvPicPr>
+                    <pic:cNvPr id="1" name=""/>
+                    <pic:cNvPicPr/>
+                  </pic:nvPicPr>
+                  <pic:blipFill>
+                    <a:blip r:embed="rId11"/>
+                    <a:stretch>
+                      <a:fillRect/>
+                    </a:stretch>
+                  </pic:blipFill>
+                  <pic:spPr>
+                    <a:xfrm>
+                      <a:off x="0" y="0"/>
+                      <a:ext cx="3981450" cy="1047750"/>
                     </a:xfrm>
                     <a:prstGeom prst="rect">
                       <a:avLst/>
@@ -386,7 +492,7 @@
                     <pic:cNvPicPr/>
                   </pic:nvPicPr>
                   <pic:blipFill>
-                    <a:blip r:embed="rId10"/>
+                    <a:blip r:embed="rId12"/>
                     <a:stretch>
                       <a:fillRect/>
                     </a:stretch>
@@ -431,6 +537,7 @@
         <w:rPr>
           <w:noProof/>
         </w:rPr>
+        <w:lastRenderedPageBreak/>
         <w:drawing>
           <wp:inline distT="0" distB="0" distL="0" distR="0" wp14:anchorId="76EFBE4C" wp14:editId="3686B383">
             <wp:extent cx="3390900" cy="933450"/>
@@ -447,7 +554,7 @@
                     <pic:cNvPicPr/>
                   </pic:nvPicPr>
                   <pic:blipFill>
-                    <a:blip r:embed="rId11"/>
+                    <a:blip r:embed="rId13"/>
                     <a:stretch>
                       <a:fillRect/>
                     </a:stretch>
@@ -494,7 +601,7 @@
                     <pic:cNvPicPr/>
                   </pic:nvPicPr>
                   <pic:blipFill>
-                    <a:blip r:embed="rId12"/>
+                    <a:blip r:embed="rId14"/>
                     <a:stretch>
                       <a:fillRect/>
                     </a:stretch>
@@ -517,6 +624,53 @@
     </w:p>
     <w:p>
       <w:r>
+        <w:t>~500 features, did feature selection, including bag of words w/ stop words (variables) removed. Filtered comments:</w:t>
+      </w:r>
+    </w:p>
+    <w:p>
+      <w:r>
+        <w:rPr>
+          <w:noProof/>
+        </w:rPr>
+        <w:drawing>
+          <wp:inline distT="0" distB="0" distL="0" distR="0" wp14:anchorId="793D25A4" wp14:editId="1FA6D134">
+            <wp:extent cx="3943350" cy="1038225"/>
+            <wp:effectExtent l="0" t="0" r="0" b="9525"/>
+            <wp:docPr id="18" name="Picture 18"/>
+            <wp:cNvGraphicFramePr>
+              <a:graphicFrameLocks xmlns:a="http://schemas.openxmlformats.org/drawingml/2006/main" noChangeAspect="1"/>
+            </wp:cNvGraphicFramePr>
+            <a:graphic xmlns:a="http://schemas.openxmlformats.org/drawingml/2006/main">
+              <a:graphicData uri="http://schemas.openxmlformats.org/drawingml/2006/picture">
+                <pic:pic xmlns:pic="http://schemas.openxmlformats.org/drawingml/2006/picture">
+                  <pic:nvPicPr>
+                    <pic:cNvPr id="1" name=""/>
+                    <pic:cNvPicPr/>
+                  </pic:nvPicPr>
+                  <pic:blipFill>
+                    <a:blip r:embed="rId15"/>
+                    <a:stretch>
+                      <a:fillRect/>
+                    </a:stretch>
+                  </pic:blipFill>
+                  <pic:spPr>
+                    <a:xfrm>
+                      <a:off x="0" y="0"/>
+                      <a:ext cx="3943350" cy="1038225"/>
+                    </a:xfrm>
+                    <a:prstGeom prst="rect">
+                      <a:avLst/>
+                    </a:prstGeom>
+                  </pic:spPr>
+                </pic:pic>
+              </a:graphicData>
+            </a:graphic>
+          </wp:inline>
+        </w:drawing>
+      </w:r>
+    </w:p>
+    <w:p>
+      <w:r>
         <w:t>139 features, including bag of words (features only) w/ stop words (variables) removed:</w:t>
       </w:r>
     </w:p>
@@ -525,7 +679,6 @@
         <w:rPr>
           <w:noProof/>
         </w:rPr>
-        <w:lastRenderedPageBreak/>
         <w:drawing>
           <wp:inline distT="0" distB="0" distL="0" distR="0" wp14:anchorId="059ECC08" wp14:editId="34BD8F2C">
             <wp:extent cx="3895725" cy="1009650"/>
@@ -542,7 +695,7 @@
                     <pic:cNvPicPr/>
                   </pic:nvPicPr>
                   <pic:blipFill>
-                    <a:blip r:embed="rId13"/>
+                    <a:blip r:embed="rId16"/>
                     <a:stretch>
                       <a:fillRect/>
                     </a:stretch>
@@ -603,7 +756,7 @@
                     <pic:cNvPicPr/>
                   </pic:nvPicPr>
                   <pic:blipFill>
-                    <a:blip r:embed="rId14"/>
+                    <a:blip r:embed="rId17"/>
                     <a:stretch>
                       <a:fillRect/>
                     </a:stretch>
@@ -634,6 +787,7 @@
         <w:rPr>
           <w:noProof/>
         </w:rPr>
+        <w:lastRenderedPageBreak/>
         <w:drawing>
           <wp:inline distT="0" distB="0" distL="0" distR="0" wp14:anchorId="06F971ED" wp14:editId="56F5F28C">
             <wp:extent cx="3398520" cy="869207"/>
@@ -650,7 +804,7 @@
                     <pic:cNvPicPr/>
                   </pic:nvPicPr>
                   <pic:blipFill>
-                    <a:blip r:embed="rId15"/>
+                    <a:blip r:embed="rId18"/>
                     <a:stretch>
                       <a:fillRect/>
                     </a:stretch>
@@ -659,6 +813,53 @@
                     <a:xfrm>
                       <a:off x="0" y="0"/>
                       <a:ext cx="3490635" cy="892766"/>
+                    </a:xfrm>
+                    <a:prstGeom prst="rect">
+                      <a:avLst/>
+                    </a:prstGeom>
+                  </pic:spPr>
+                </pic:pic>
+              </a:graphicData>
+            </a:graphic>
+          </wp:inline>
+        </w:drawing>
+      </w:r>
+    </w:p>
+    <w:p>
+      <w:r>
+        <w:t>~500 features, did feature selection, including bag of words w/ stop words (variables) removed. Filtered comments:</w:t>
+      </w:r>
+    </w:p>
+    <w:p>
+      <w:r>
+        <w:rPr>
+          <w:noProof/>
+        </w:rPr>
+        <w:drawing>
+          <wp:inline distT="0" distB="0" distL="0" distR="0" wp14:anchorId="29F239AF" wp14:editId="4F63ED99">
+            <wp:extent cx="3819525" cy="971550"/>
+            <wp:effectExtent l="0" t="0" r="9525" b="0"/>
+            <wp:docPr id="20" name="Picture 20"/>
+            <wp:cNvGraphicFramePr>
+              <a:graphicFrameLocks xmlns:a="http://schemas.openxmlformats.org/drawingml/2006/main" noChangeAspect="1"/>
+            </wp:cNvGraphicFramePr>
+            <a:graphic xmlns:a="http://schemas.openxmlformats.org/drawingml/2006/main">
+              <a:graphicData uri="http://schemas.openxmlformats.org/drawingml/2006/picture">
+                <pic:pic xmlns:pic="http://schemas.openxmlformats.org/drawingml/2006/picture">
+                  <pic:nvPicPr>
+                    <pic:cNvPr id="1" name=""/>
+                    <pic:cNvPicPr/>
+                  </pic:nvPicPr>
+                  <pic:blipFill>
+                    <a:blip r:embed="rId19"/>
+                    <a:stretch>
+                      <a:fillRect/>
+                    </a:stretch>
+                  </pic:blipFill>
+                  <pic:spPr>
+                    <a:xfrm>
+                      <a:off x="0" y="0"/>
+                      <a:ext cx="3819525" cy="971550"/>
                     </a:xfrm>
                     <a:prstGeom prst="rect">
                       <a:avLst/>
@@ -697,7 +898,7 @@
                     <pic:cNvPicPr/>
                   </pic:nvPicPr>
                   <pic:blipFill>
-                    <a:blip r:embed="rId16"/>
+                    <a:blip r:embed="rId20"/>
                     <a:stretch>
                       <a:fillRect/>
                     </a:stretch>
@@ -758,7 +959,7 @@
                     <pic:cNvPicPr/>
                   </pic:nvPicPr>
                   <pic:blipFill>
-                    <a:blip r:embed="rId17"/>
+                    <a:blip r:embed="rId21"/>
                     <a:stretch>
                       <a:fillRect/>
                     </a:stretch>
@@ -789,7 +990,6 @@
         <w:rPr>
           <w:noProof/>
         </w:rPr>
-        <w:lastRenderedPageBreak/>
         <w:drawing>
           <wp:inline distT="0" distB="0" distL="0" distR="0" wp14:anchorId="7D387580" wp14:editId="2A05E50F">
             <wp:extent cx="3352800" cy="884339"/>
@@ -806,7 +1006,7 @@
                     <pic:cNvPicPr/>
                   </pic:nvPicPr>
                   <pic:blipFill>
-                    <a:blip r:embed="rId18"/>
+                    <a:blip r:embed="rId22"/>
                     <a:stretch>
                       <a:fillRect/>
                     </a:stretch>
@@ -826,6 +1026,56 @@
           </wp:inline>
         </w:drawing>
       </w:r>
+    </w:p>
+    <w:p>
+      <w:r>
+        <w:t>~500 features, did feature selection, including bag of words w/ stop words (variables) removed. Filtered comments:</w:t>
+      </w:r>
+    </w:p>
+    <w:p>
+      <w:r>
+        <w:rPr>
+          <w:noProof/>
+        </w:rPr>
+        <w:lastRenderedPageBreak/>
+        <w:drawing>
+          <wp:inline distT="0" distB="0" distL="0" distR="0" wp14:anchorId="045A8590" wp14:editId="62CBFAD7">
+            <wp:extent cx="3857625" cy="971550"/>
+            <wp:effectExtent l="0" t="0" r="9525" b="0"/>
+            <wp:docPr id="21" name="Picture 21"/>
+            <wp:cNvGraphicFramePr>
+              <a:graphicFrameLocks xmlns:a="http://schemas.openxmlformats.org/drawingml/2006/main" noChangeAspect="1"/>
+            </wp:cNvGraphicFramePr>
+            <a:graphic xmlns:a="http://schemas.openxmlformats.org/drawingml/2006/main">
+              <a:graphicData uri="http://schemas.openxmlformats.org/drawingml/2006/picture">
+                <pic:pic xmlns:pic="http://schemas.openxmlformats.org/drawingml/2006/picture">
+                  <pic:nvPicPr>
+                    <pic:cNvPr id="1" name=""/>
+                    <pic:cNvPicPr/>
+                  </pic:nvPicPr>
+                  <pic:blipFill>
+                    <a:blip r:embed="rId23"/>
+                    <a:stretch>
+                      <a:fillRect/>
+                    </a:stretch>
+                  </pic:blipFill>
+                  <pic:spPr>
+                    <a:xfrm>
+                      <a:off x="0" y="0"/>
+                      <a:ext cx="3857625" cy="971550"/>
+                    </a:xfrm>
+                    <a:prstGeom prst="rect">
+                      <a:avLst/>
+                    </a:prstGeom>
+                  </pic:spPr>
+                </pic:pic>
+              </a:graphicData>
+            </a:graphic>
+          </wp:inline>
+        </w:drawing>
+      </w:r>
+      <w:bookmarkStart w:id="0" w:name="_GoBack"/>
+      <w:bookmarkEnd w:id="0"/>
     </w:p>
     <w:p>
       <w:r>
@@ -853,7 +1103,7 @@
                     <pic:cNvPicPr/>
                   </pic:nvPicPr>
                   <pic:blipFill>
-                    <a:blip r:embed="rId19"/>
+                    <a:blip r:embed="rId24"/>
                     <a:stretch>
                       <a:fillRect/>
                     </a:stretch>
@@ -873,8 +1123,6 @@
           </wp:inline>
         </w:drawing>
       </w:r>
-      <w:bookmarkStart w:id="0" w:name="_GoBack"/>
-      <w:bookmarkEnd w:id="0"/>
     </w:p>
     <w:sectPr>
       <w:pgSz w:w="12240" w:h="15840"/>

</xml_diff>

<commit_message>
filtered comments. Still buggy
</commit_message>
<xml_diff>
--- a/classifierResults.docx
+++ b/classifierResults.docx
@@ -12,21 +12,7 @@
         <w:rPr>
           <w:b/>
         </w:rPr>
-        <w:t>Word2Vec (</w:t>
-      </w:r>
-      <w:proofErr w:type="spellStart"/>
-      <w:r>
-        <w:rPr>
-          <w:b/>
-        </w:rPr>
-        <w:t>skipgram</w:t>
-      </w:r>
-      <w:proofErr w:type="spellEnd"/>
-      <w:r>
-        <w:rPr>
-          <w:b/>
-        </w:rPr>
-        <w:t>) MLP Neural Network Classifier</w:t>
+        <w:t>Word2Vec (skipgram) MLP Neural Network Classifier</w:t>
       </w:r>
     </w:p>
     <w:p>
@@ -87,24 +73,12 @@
         </w:drawing>
       </w:r>
     </w:p>
-    <w:p/>
-    <w:p>
-      <w:pPr>
-        <w:rPr>
-          <w:b/>
-        </w:rPr>
-      </w:pPr>
-      <w:r>
-        <w:rPr>
-          <w:b/>
-        </w:rPr>
-        <w:t>Gaussian Naïve Bayes Classifier After Cross Validation</w:t>
-      </w:r>
-    </w:p>
-    <w:p>
-      <w:r>
-        <w:t>518 features, including bag of words w/ stop words (variables and functions) removed:</w:t>
-      </w:r>
+    <w:p>
+      <w:r>
+        <w:t>150 word2vec features, comments filtered</w:t>
+      </w:r>
+      <w:bookmarkStart w:id="0" w:name="_GoBack"/>
+      <w:bookmarkEnd w:id="0"/>
     </w:p>
     <w:p>
       <w:r>
@@ -112,10 +86,10 @@
           <w:noProof/>
         </w:rPr>
         <w:drawing>
-          <wp:inline distT="0" distB="0" distL="0" distR="0" wp14:anchorId="0E6A2D8C" wp14:editId="55FCE947">
-            <wp:extent cx="3324225" cy="914400"/>
-            <wp:effectExtent l="0" t="0" r="9525" b="0"/>
-            <wp:docPr id="2" name="Picture 2"/>
+          <wp:inline distT="0" distB="0" distL="0" distR="0" wp14:anchorId="0B6F98C9" wp14:editId="1D17A023">
+            <wp:extent cx="3810000" cy="1066800"/>
+            <wp:effectExtent l="0" t="0" r="0" b="0"/>
+            <wp:docPr id="13" name="Picture 13"/>
             <wp:cNvGraphicFramePr>
               <a:graphicFrameLocks xmlns:a="http://schemas.openxmlformats.org/drawingml/2006/main" noChangeAspect="1"/>
             </wp:cNvGraphicFramePr>
@@ -135,7 +109,7 @@
                   <pic:spPr>
                     <a:xfrm>
                       <a:off x="0" y="0"/>
-                      <a:ext cx="3324225" cy="914400"/>
+                      <a:ext cx="3810000" cy="1066800"/>
                     </a:xfrm>
                     <a:prstGeom prst="rect">
                       <a:avLst/>
@@ -148,21 +122,35 @@
         </w:drawing>
       </w:r>
     </w:p>
-    <w:p>
-      <w:r>
-        <w:t>~500</w:t>
-      </w:r>
-      <w:r>
-        <w:t xml:space="preserve"> features,</w:t>
-      </w:r>
-      <w:r>
-        <w:t xml:space="preserve"> did feature selection</w:t>
-      </w:r>
-      <w:r>
-        <w:t>,</w:t>
-      </w:r>
-      <w:r>
-        <w:t xml:space="preserve"> including bag of words w/ stop words (variables and functions) removed:</w:t>
+    <w:p/>
+    <w:p>
+      <w:pPr>
+        <w:rPr>
+          <w:b/>
+        </w:rPr>
+      </w:pPr>
+      <w:r>
+        <w:rPr>
+          <w:b/>
+        </w:rPr>
+        <w:t xml:space="preserve">Word2Vec (skipgram) </w:t>
+      </w:r>
+      <w:r>
+        <w:rPr>
+          <w:b/>
+        </w:rPr>
+        <w:t>LSTM</w:t>
+      </w:r>
+      <w:r>
+        <w:rPr>
+          <w:b/>
+        </w:rPr>
+        <w:t xml:space="preserve"> Classifier</w:t>
+      </w:r>
+    </w:p>
+    <w:p>
+      <w:r>
+        <w:t>150 word2vec features</w:t>
       </w:r>
     </w:p>
     <w:p>
@@ -171,10 +159,10 @@
           <w:noProof/>
         </w:rPr>
         <w:drawing>
-          <wp:inline distT="0" distB="0" distL="0" distR="0" wp14:anchorId="7C5802CA" wp14:editId="74EAE71E">
-            <wp:extent cx="3672840" cy="941113"/>
-            <wp:effectExtent l="0" t="0" r="3810" b="0"/>
-            <wp:docPr id="7" name="Picture 7"/>
+          <wp:inline distT="0" distB="0" distL="0" distR="0" wp14:anchorId="418D06BF" wp14:editId="218BD7B0">
+            <wp:extent cx="3848100" cy="1000125"/>
+            <wp:effectExtent l="0" t="0" r="0" b="9525"/>
+            <wp:docPr id="12" name="Picture 12"/>
             <wp:cNvGraphicFramePr>
               <a:graphicFrameLocks xmlns:a="http://schemas.openxmlformats.org/drawingml/2006/main" noChangeAspect="1"/>
             </wp:cNvGraphicFramePr>
@@ -194,7 +182,7 @@
                   <pic:spPr>
                     <a:xfrm>
                       <a:off x="0" y="0"/>
-                      <a:ext cx="3688678" cy="945171"/>
+                      <a:ext cx="3848100" cy="1000125"/>
                     </a:xfrm>
                     <a:prstGeom prst="rect">
                       <a:avLst/>
@@ -218,7 +206,7 @@
         <w:rPr>
           <w:b/>
         </w:rPr>
-        <w:t>Random Forest Classifier After Cross Validation</w:t>
+        <w:t>Gaussian Naïve Bayes Classifier After Cross Validation</w:t>
       </w:r>
     </w:p>
     <w:p>
@@ -232,10 +220,10 @@
           <w:noProof/>
         </w:rPr>
         <w:drawing>
-          <wp:inline distT="0" distB="0" distL="0" distR="0" wp14:anchorId="358D1C50" wp14:editId="12C85729">
-            <wp:extent cx="3343275" cy="847725"/>
-            <wp:effectExtent l="0" t="0" r="9525" b="9525"/>
-            <wp:docPr id="3" name="Picture 3"/>
+          <wp:inline distT="0" distB="0" distL="0" distR="0" wp14:anchorId="0E6A2D8C" wp14:editId="55FCE947">
+            <wp:extent cx="3324225" cy="914400"/>
+            <wp:effectExtent l="0" t="0" r="9525" b="0"/>
+            <wp:docPr id="2" name="Picture 2"/>
             <wp:cNvGraphicFramePr>
               <a:graphicFrameLocks xmlns:a="http://schemas.openxmlformats.org/drawingml/2006/main" noChangeAspect="1"/>
             </wp:cNvGraphicFramePr>
@@ -255,7 +243,7 @@
                   <pic:spPr>
                     <a:xfrm>
                       <a:off x="0" y="0"/>
-                      <a:ext cx="3343275" cy="847725"/>
+                      <a:ext cx="3324225" cy="914400"/>
                     </a:xfrm>
                     <a:prstGeom prst="rect">
                       <a:avLst/>
@@ -270,7 +258,13 @@
     </w:p>
     <w:p>
       <w:r>
-        <w:t>~500 features, did feature selection, including bag of words w/ stop words (variables and functions) removed:</w:t>
+        <w:t>~500 features, did feature selection</w:t>
+      </w:r>
+      <w:r>
+        <w:t>,</w:t>
+      </w:r>
+      <w:r>
+        <w:t xml:space="preserve"> including bag of words w/ stop words (variables and functions) removed:</w:t>
       </w:r>
     </w:p>
     <w:p>
@@ -280,10 +274,10 @@
         </w:rPr>
         <w:lastRenderedPageBreak/>
         <w:drawing>
-          <wp:inline distT="0" distB="0" distL="0" distR="0" wp14:anchorId="618658A7" wp14:editId="0175FAD1">
-            <wp:extent cx="3162300" cy="816077"/>
-            <wp:effectExtent l="0" t="0" r="0" b="3175"/>
-            <wp:docPr id="8" name="Picture 8"/>
+          <wp:inline distT="0" distB="0" distL="0" distR="0" wp14:anchorId="7C5802CA" wp14:editId="74EAE71E">
+            <wp:extent cx="3672840" cy="941113"/>
+            <wp:effectExtent l="0" t="0" r="3810" b="0"/>
+            <wp:docPr id="7" name="Picture 7"/>
             <wp:cNvGraphicFramePr>
               <a:graphicFrameLocks xmlns:a="http://schemas.openxmlformats.org/drawingml/2006/main" noChangeAspect="1"/>
             </wp:cNvGraphicFramePr>
@@ -303,7 +297,7 @@
                   <pic:spPr>
                     <a:xfrm>
                       <a:off x="0" y="0"/>
-                      <a:ext cx="3209209" cy="828183"/>
+                      <a:ext cx="3688678" cy="945171"/>
                     </a:xfrm>
                     <a:prstGeom prst="rect">
                       <a:avLst/>
@@ -327,7 +321,7 @@
         <w:rPr>
           <w:b/>
         </w:rPr>
-        <w:t>Logistic Regression Classifier After Cross Validation</w:t>
+        <w:t>Random Forest Classifier After Cross Validation</w:t>
       </w:r>
     </w:p>
     <w:p>
@@ -341,10 +335,10 @@
           <w:noProof/>
         </w:rPr>
         <w:drawing>
-          <wp:inline distT="0" distB="0" distL="0" distR="0" wp14:anchorId="76EFBE4C" wp14:editId="3686B383">
-            <wp:extent cx="3390900" cy="933450"/>
-            <wp:effectExtent l="0" t="0" r="0" b="0"/>
-            <wp:docPr id="4" name="Picture 4"/>
+          <wp:inline distT="0" distB="0" distL="0" distR="0" wp14:anchorId="358D1C50" wp14:editId="12C85729">
+            <wp:extent cx="3343275" cy="847725"/>
+            <wp:effectExtent l="0" t="0" r="9525" b="9525"/>
+            <wp:docPr id="3" name="Picture 3"/>
             <wp:cNvGraphicFramePr>
               <a:graphicFrameLocks xmlns:a="http://schemas.openxmlformats.org/drawingml/2006/main" noChangeAspect="1"/>
             </wp:cNvGraphicFramePr>
@@ -364,7 +358,7 @@
                   <pic:spPr>
                     <a:xfrm>
                       <a:off x="0" y="0"/>
-                      <a:ext cx="3390900" cy="933450"/>
+                      <a:ext cx="3343275" cy="847725"/>
                     </a:xfrm>
                     <a:prstGeom prst="rect">
                       <a:avLst/>
@@ -388,10 +382,10 @@
           <w:noProof/>
         </w:rPr>
         <w:drawing>
-          <wp:inline distT="0" distB="0" distL="0" distR="0" wp14:anchorId="69334723" wp14:editId="053C1323">
-            <wp:extent cx="3406140" cy="934564"/>
-            <wp:effectExtent l="0" t="0" r="3810" b="0"/>
-            <wp:docPr id="9" name="Picture 9"/>
+          <wp:inline distT="0" distB="0" distL="0" distR="0" wp14:anchorId="618658A7" wp14:editId="0175FAD1">
+            <wp:extent cx="3162300" cy="816077"/>
+            <wp:effectExtent l="0" t="0" r="0" b="3175"/>
+            <wp:docPr id="8" name="Picture 8"/>
             <wp:cNvGraphicFramePr>
               <a:graphicFrameLocks xmlns:a="http://schemas.openxmlformats.org/drawingml/2006/main" noChangeAspect="1"/>
             </wp:cNvGraphicFramePr>
@@ -411,7 +405,7 @@
                   <pic:spPr>
                     <a:xfrm>
                       <a:off x="0" y="0"/>
-                      <a:ext cx="3441828" cy="944356"/>
+                      <a:ext cx="3209209" cy="828183"/>
                     </a:xfrm>
                     <a:prstGeom prst="rect">
                       <a:avLst/>
@@ -435,7 +429,7 @@
         <w:rPr>
           <w:b/>
         </w:rPr>
-        <w:t>MLP Classifier After Cross Validation</w:t>
+        <w:t>Logistic Regression Classifier After Cross Validation</w:t>
       </w:r>
     </w:p>
     <w:p>
@@ -449,10 +443,10 @@
           <w:noProof/>
         </w:rPr>
         <w:drawing>
-          <wp:inline distT="0" distB="0" distL="0" distR="0" wp14:anchorId="3498678C" wp14:editId="0DA364D6">
-            <wp:extent cx="3362325" cy="866775"/>
-            <wp:effectExtent l="0" t="0" r="9525" b="9525"/>
-            <wp:docPr id="5" name="Picture 5"/>
+          <wp:inline distT="0" distB="0" distL="0" distR="0" wp14:anchorId="76EFBE4C" wp14:editId="3686B383">
+            <wp:extent cx="3390900" cy="933450"/>
+            <wp:effectExtent l="0" t="0" r="0" b="0"/>
+            <wp:docPr id="4" name="Picture 4"/>
             <wp:cNvGraphicFramePr>
               <a:graphicFrameLocks xmlns:a="http://schemas.openxmlformats.org/drawingml/2006/main" noChangeAspect="1"/>
             </wp:cNvGraphicFramePr>
@@ -472,7 +466,7 @@
                   <pic:spPr>
                     <a:xfrm>
                       <a:off x="0" y="0"/>
-                      <a:ext cx="3362325" cy="866775"/>
+                      <a:ext cx="3390900" cy="933450"/>
                     </a:xfrm>
                     <a:prstGeom prst="rect">
                       <a:avLst/>
@@ -496,10 +490,10 @@
           <w:noProof/>
         </w:rPr>
         <w:drawing>
-          <wp:inline distT="0" distB="0" distL="0" distR="0" wp14:anchorId="06F971ED" wp14:editId="56F5F28C">
-            <wp:extent cx="3398520" cy="869207"/>
-            <wp:effectExtent l="0" t="0" r="0" b="7620"/>
-            <wp:docPr id="10" name="Picture 10"/>
+          <wp:inline distT="0" distB="0" distL="0" distR="0" wp14:anchorId="69334723" wp14:editId="053C1323">
+            <wp:extent cx="3406140" cy="934564"/>
+            <wp:effectExtent l="0" t="0" r="3810" b="0"/>
+            <wp:docPr id="9" name="Picture 9"/>
             <wp:cNvGraphicFramePr>
               <a:graphicFrameLocks xmlns:a="http://schemas.openxmlformats.org/drawingml/2006/main" noChangeAspect="1"/>
             </wp:cNvGraphicFramePr>
@@ -519,7 +513,7 @@
                   <pic:spPr>
                     <a:xfrm>
                       <a:off x="0" y="0"/>
-                      <a:ext cx="3490635" cy="892766"/>
+                      <a:ext cx="3441828" cy="944356"/>
                     </a:xfrm>
                     <a:prstGeom prst="rect">
                       <a:avLst/>
@@ -543,7 +537,7 @@
         <w:rPr>
           <w:b/>
         </w:rPr>
-        <w:t>LSTM Classifier After Cross Validation</w:t>
+        <w:t>MLP Classifier After Cross Validation</w:t>
       </w:r>
     </w:p>
     <w:p>
@@ -558,10 +552,10 @@
           <w:noProof/>
         </w:rPr>
         <w:drawing>
-          <wp:inline distT="0" distB="0" distL="0" distR="0" wp14:anchorId="01CCDAF4" wp14:editId="2D162F0D">
-            <wp:extent cx="3343275" cy="933450"/>
-            <wp:effectExtent l="0" t="0" r="9525" b="0"/>
-            <wp:docPr id="6" name="Picture 6"/>
+          <wp:inline distT="0" distB="0" distL="0" distR="0" wp14:anchorId="3498678C" wp14:editId="0DA364D6">
+            <wp:extent cx="3362325" cy="866775"/>
+            <wp:effectExtent l="0" t="0" r="9525" b="9525"/>
+            <wp:docPr id="5" name="Picture 5"/>
             <wp:cNvGraphicFramePr>
               <a:graphicFrameLocks xmlns:a="http://schemas.openxmlformats.org/drawingml/2006/main" noChangeAspect="1"/>
             </wp:cNvGraphicFramePr>
@@ -581,6 +575,114 @@
                   <pic:spPr>
                     <a:xfrm>
                       <a:off x="0" y="0"/>
+                      <a:ext cx="3362325" cy="866775"/>
+                    </a:xfrm>
+                    <a:prstGeom prst="rect">
+                      <a:avLst/>
+                    </a:prstGeom>
+                  </pic:spPr>
+                </pic:pic>
+              </a:graphicData>
+            </a:graphic>
+          </wp:inline>
+        </w:drawing>
+      </w:r>
+    </w:p>
+    <w:p>
+      <w:r>
+        <w:t>~500 features, did feature selection, including bag of words w/ stop words (variables and functions) removed:</w:t>
+      </w:r>
+    </w:p>
+    <w:p>
+      <w:r>
+        <w:rPr>
+          <w:noProof/>
+        </w:rPr>
+        <w:drawing>
+          <wp:inline distT="0" distB="0" distL="0" distR="0" wp14:anchorId="06F971ED" wp14:editId="56F5F28C">
+            <wp:extent cx="3398520" cy="869207"/>
+            <wp:effectExtent l="0" t="0" r="0" b="7620"/>
+            <wp:docPr id="10" name="Picture 10"/>
+            <wp:cNvGraphicFramePr>
+              <a:graphicFrameLocks xmlns:a="http://schemas.openxmlformats.org/drawingml/2006/main" noChangeAspect="1"/>
+            </wp:cNvGraphicFramePr>
+            <a:graphic xmlns:a="http://schemas.openxmlformats.org/drawingml/2006/main">
+              <a:graphicData uri="http://schemas.openxmlformats.org/drawingml/2006/picture">
+                <pic:pic xmlns:pic="http://schemas.openxmlformats.org/drawingml/2006/picture">
+                  <pic:nvPicPr>
+                    <pic:cNvPr id="1" name=""/>
+                    <pic:cNvPicPr/>
+                  </pic:nvPicPr>
+                  <pic:blipFill>
+                    <a:blip r:embed="rId14"/>
+                    <a:stretch>
+                      <a:fillRect/>
+                    </a:stretch>
+                  </pic:blipFill>
+                  <pic:spPr>
+                    <a:xfrm>
+                      <a:off x="0" y="0"/>
+                      <a:ext cx="3490635" cy="892766"/>
+                    </a:xfrm>
+                    <a:prstGeom prst="rect">
+                      <a:avLst/>
+                    </a:prstGeom>
+                  </pic:spPr>
+                </pic:pic>
+              </a:graphicData>
+            </a:graphic>
+          </wp:inline>
+        </w:drawing>
+      </w:r>
+    </w:p>
+    <w:p/>
+    <w:p>
+      <w:pPr>
+        <w:rPr>
+          <w:b/>
+        </w:rPr>
+      </w:pPr>
+      <w:r>
+        <w:rPr>
+          <w:b/>
+        </w:rPr>
+        <w:t>LSTM Classifier After Cross Validation</w:t>
+      </w:r>
+    </w:p>
+    <w:p>
+      <w:r>
+        <w:t>518 features, including bag of words w/ stop words (variables and functions) removed:</w:t>
+      </w:r>
+    </w:p>
+    <w:p>
+      <w:r>
+        <w:rPr>
+          <w:noProof/>
+        </w:rPr>
+        <w:drawing>
+          <wp:inline distT="0" distB="0" distL="0" distR="0" wp14:anchorId="01CCDAF4" wp14:editId="2D162F0D">
+            <wp:extent cx="3343275" cy="933450"/>
+            <wp:effectExtent l="0" t="0" r="9525" b="0"/>
+            <wp:docPr id="6" name="Picture 6"/>
+            <wp:cNvGraphicFramePr>
+              <a:graphicFrameLocks xmlns:a="http://schemas.openxmlformats.org/drawingml/2006/main" noChangeAspect="1"/>
+            </wp:cNvGraphicFramePr>
+            <a:graphic xmlns:a="http://schemas.openxmlformats.org/drawingml/2006/main">
+              <a:graphicData uri="http://schemas.openxmlformats.org/drawingml/2006/picture">
+                <pic:pic xmlns:pic="http://schemas.openxmlformats.org/drawingml/2006/picture">
+                  <pic:nvPicPr>
+                    <pic:cNvPr id="1" name=""/>
+                    <pic:cNvPicPr/>
+                  </pic:nvPicPr>
+                  <pic:blipFill>
+                    <a:blip r:embed="rId15"/>
+                    <a:stretch>
+                      <a:fillRect/>
+                    </a:stretch>
+                  </pic:blipFill>
+                  <pic:spPr>
+                    <a:xfrm>
+                      <a:off x="0" y="0"/>
                       <a:ext cx="3343275" cy="933450"/>
                     </a:xfrm>
                     <a:prstGeom prst="rect">
@@ -598,8 +700,6 @@
       <w:r>
         <w:t>~500 features, did feature selection, including bag of words w/ stop words (variables and functions) removed:</w:t>
       </w:r>
-      <w:bookmarkStart w:id="0" w:name="_GoBack"/>
-      <w:bookmarkEnd w:id="0"/>
     </w:p>
     <w:p>
       <w:r>
@@ -622,7 +722,7 @@
                     <pic:cNvPicPr/>
                   </pic:nvPicPr>
                   <pic:blipFill>
-                    <a:blip r:embed="rId14"/>
+                    <a:blip r:embed="rId16"/>
                     <a:stretch>
                       <a:fillRect/>
                     </a:stretch>

</xml_diff>